<commit_message>
exception handling, replace Redis with in memory calculs and fix embedding optimization
</commit_message>
<xml_diff>
--- a/extractive_summary/testi.docx
+++ b/extractive_summary/testi.docx
@@ -19,7 +19,15 @@
       </w:pPr>
       <w:r>
         <w:rPr/>
-        <w:t>liiba laabaa laa.</w:t>
+        <w:t>Oikeus teksti</w:t>
+      </w:r>
+      <w:r>
+        <w:rPr/>
+        <w:t xml:space="preserve">. </w:t>
+      </w:r>
+      <w:r>
+        <w:rPr/>
+        <w:t>Kelvollista sanastoa tässä.</w:t>
       </w:r>
     </w:p>
     <w:p>
@@ -29,11 +37,7 @@
       </w:pPr>
       <w:r>
         <w:rPr/>
-        <w:t>Otsikko</w:t>
-      </w:r>
-      <w:r>
-        <w:rPr/>
-        <w:t>2</w:t>
+        <w:t>Otsikko2</w:t>
       </w:r>
     </w:p>
     <w:p>
@@ -43,17 +47,7 @@
       </w:pPr>
       <w:r>
         <w:rPr/>
-        <w:t>testi juttu</w:t>
-      </w:r>
-    </w:p>
-    <w:p>
-      <w:pPr>
-        <w:pStyle w:val="Normal"/>
-        <w:rPr/>
-      </w:pPr>
-      <w:r>
-        <w:rPr/>
-        <w:t>testi juttu</w:t>
+        <w:t>Markka ja euro, markkaa ja euroa.</w:t>
       </w:r>
     </w:p>
     <w:p>
@@ -88,7 +82,6 @@
     <w:rPrDefault>
       <w:rPr>
         <w:rFonts w:ascii="Cambria" w:hAnsi="Cambria" w:eastAsia="ＭＳ 明朝" w:cs="" w:asciiTheme="minorHAnsi" w:cstheme="minorBidi" w:eastAsiaTheme="minorEastAsia" w:hAnsiTheme="minorHAnsi"/>
-        <w:sz w:val="22"/>
         <w:szCs w:val="22"/>
         <w:lang w:val="en-US" w:eastAsia="en-US" w:bidi="ar-SA"/>
       </w:rPr>
@@ -248,7 +241,7 @@
     </w:pPr>
     <w:rPr>
       <w:rFonts w:ascii="Cambria" w:hAnsi="Cambria" w:eastAsia="ＭＳ 明朝" w:cs="" w:asciiTheme="minorHAnsi" w:cstheme="minorBidi" w:eastAsiaTheme="minorEastAsia" w:hAnsiTheme="minorHAnsi"/>
-      <w:color w:val="auto"/>
+      <w:color w:val="00000A"/>
       <w:sz w:val="22"/>
       <w:szCs w:val="22"/>
       <w:lang w:val="en-US" w:eastAsia="en-US" w:bidi="ar-SA"/>
@@ -880,7 +873,7 @@
     </w:pPr>
     <w:rPr>
       <w:rFonts w:ascii="Cambria" w:hAnsi="Cambria" w:eastAsia="ＭＳ 明朝" w:cs="" w:asciiTheme="minorHAnsi" w:cstheme="minorBidi" w:eastAsiaTheme="minorEastAsia" w:hAnsiTheme="minorHAnsi"/>
-      <w:color w:val="auto"/>
+      <w:color w:val="00000A"/>
       <w:sz w:val="22"/>
       <w:szCs w:val="22"/>
       <w:lang w:val="en-US" w:eastAsia="en-US" w:bidi="ar-SA"/>
@@ -970,24 +963,25 @@
       <w:szCs w:val="16"/>
     </w:rPr>
   </w:style>
-  <w:style w:type="paragraph" w:styleId="List2">
+  <w:style w:type="paragraph" w:styleId="ListBullet3">
     <w:name w:val="List Bullet 3"/>
     <w:basedOn w:val="Normal"/>
     <w:uiPriority w:val="99"/>
     <w:unhideWhenUsed/>
+    <w:qFormat/>
     <w:rsid w:val="00326f90"/>
     <w:pPr>
       <w:spacing w:before="0" w:after="200"/>
-      <w:ind w:left="720" w:hanging="360"/>
       <w:contextualSpacing/>
     </w:pPr>
     <w:rPr/>
   </w:style>
-  <w:style w:type="paragraph" w:styleId="List3">
+  <w:style w:type="paragraph" w:styleId="ListBullet4">
     <w:name w:val="List Bullet 4"/>
     <w:basedOn w:val="Normal"/>
     <w:uiPriority w:val="99"/>
     <w:unhideWhenUsed/>
+    <w:qFormat/>
     <w:rsid w:val="00326f90"/>
     <w:pPr>
       <w:spacing w:before="0" w:after="200"/>
@@ -1011,19 +1005,6 @@
   </w:style>
   <w:style w:type="paragraph" w:styleId="ListBullet2">
     <w:name w:val="List Bullet 2"/>
-    <w:basedOn w:val="Normal"/>
-    <w:uiPriority w:val="99"/>
-    <w:unhideWhenUsed/>
-    <w:qFormat/>
-    <w:rsid w:val="00326f90"/>
-    <w:pPr>
-      <w:spacing w:before="0" w:after="200"/>
-      <w:contextualSpacing/>
-    </w:pPr>
-    <w:rPr/>
-  </w:style>
-  <w:style w:type="paragraph" w:styleId="ListBullet3">
-    <w:name w:val="List Bullet 3"/>
     <w:basedOn w:val="Normal"/>
     <w:uiPriority w:val="99"/>
     <w:unhideWhenUsed/>
@@ -1139,7 +1120,7 @@
     </w:pPr>
     <w:rPr>
       <w:rFonts w:ascii="Courier" w:hAnsi="Courier" w:eastAsia="ＭＳ 明朝" w:cs="" w:cstheme="minorBidi" w:eastAsiaTheme="minorEastAsia"/>
-      <w:color w:val="auto"/>
+      <w:color w:val="00000A"/>
       <w:sz w:val="20"/>
       <w:szCs w:val="20"/>
       <w:lang w:val="en-US" w:eastAsia="en-US" w:bidi="ar-SA"/>

</xml_diff>